<commit_message>
추가 설정 / 2021-03-17
</commit_message>
<xml_diff>
--- a/src/main/resources/com/cauh/iso/xdocreport/ISO_14155_Training_Certificate.docx
+++ b/src/main/resources/com/cauh/iso/xdocreport/ISO_14155_Training_Certificate.docx
@@ -1,6 +1,6 @@
 
 <file path=word/document.xml><?xml version="1.0" encoding="utf-8"?>
-<w:document xmlns:wpc="http://schemas.microsoft.com/office/word/2010/wordprocessingCanvas" xmlns:cx="http://schemas.microsoft.com/office/drawing/2014/chartex" xmlns:mc="http://schemas.openxmlformats.org/markup-compatibility/2006" xmlns:o="urn:schemas-microsoft-com:office:office" xmlns:r="http://schemas.openxmlformats.org/officeDocument/2006/relationships" xmlns:m="http://schemas.openxmlformats.org/officeDocument/2006/math" xmlns:v="urn:schemas-microsoft-com:vml" xmlns:wp14="http://schemas.microsoft.com/office/word/2010/wordprocessingDrawing" xmlns:wp="http://schemas.openxmlformats.org/drawingml/2006/wordprocessingDrawing" xmlns:w10="urn:schemas-microsoft-com:office:word" xmlns:w="http://schemas.openxmlformats.org/wordprocessingml/2006/main" xmlns:w14="http://schemas.microsoft.com/office/word/2010/wordml" xmlns:w15="http://schemas.microsoft.com/office/word/2012/wordml" xmlns:w16se="http://schemas.microsoft.com/office/word/2015/wordml/symex" xmlns:wpg="http://schemas.microsoft.com/office/word/2010/wordprocessingGroup" xmlns:wpi="http://schemas.microsoft.com/office/word/2010/wordprocessingInk" xmlns:wne="http://schemas.microsoft.com/office/word/2006/wordml" xmlns:wps="http://schemas.microsoft.com/office/word/2010/wordprocessingShape" mc:Ignorable="w14 w15 w16se wp14">
+<w:document xmlns:wpc="http://schemas.microsoft.com/office/word/2010/wordprocessingCanvas" xmlns:cx="http://schemas.microsoft.com/office/drawing/2014/chartex" xmlns:cx1="http://schemas.microsoft.com/office/drawing/2015/9/8/chartex" xmlns:cx2="http://schemas.microsoft.com/office/drawing/2015/10/21/chartex" xmlns:cx3="http://schemas.microsoft.com/office/drawing/2016/5/9/chartex" xmlns:cx4="http://schemas.microsoft.com/office/drawing/2016/5/10/chartex" xmlns:cx5="http://schemas.microsoft.com/office/drawing/2016/5/11/chartex" xmlns:cx6="http://schemas.microsoft.com/office/drawing/2016/5/12/chartex" xmlns:cx7="http://schemas.microsoft.com/office/drawing/2016/5/13/chartex" xmlns:cx8="http://schemas.microsoft.com/office/drawing/2016/5/14/chartex" xmlns:mc="http://schemas.openxmlformats.org/markup-compatibility/2006" xmlns:aink="http://schemas.microsoft.com/office/drawing/2016/ink" xmlns:am3d="http://schemas.microsoft.com/office/drawing/2017/model3d" xmlns:o="urn:schemas-microsoft-com:office:office" xmlns:r="http://schemas.openxmlformats.org/officeDocument/2006/relationships" xmlns:m="http://schemas.openxmlformats.org/officeDocument/2006/math" xmlns:v="urn:schemas-microsoft-com:vml" xmlns:wp14="http://schemas.microsoft.com/office/word/2010/wordprocessingDrawing" xmlns:wp="http://schemas.openxmlformats.org/drawingml/2006/wordprocessingDrawing" xmlns:w10="urn:schemas-microsoft-com:office:word" xmlns:w="http://schemas.openxmlformats.org/wordprocessingml/2006/main" xmlns:w14="http://schemas.microsoft.com/office/word/2010/wordml" xmlns:w15="http://schemas.microsoft.com/office/word/2012/wordml" xmlns:w16cex="http://schemas.microsoft.com/office/word/2018/wordml/cex" xmlns:w16cid="http://schemas.microsoft.com/office/word/2016/wordml/cid" xmlns:w16="http://schemas.microsoft.com/office/word/2018/wordml" xmlns:w16se="http://schemas.microsoft.com/office/word/2015/wordml/symex" xmlns:wpg="http://schemas.microsoft.com/office/word/2010/wordprocessingGroup" xmlns:wpi="http://schemas.microsoft.com/office/word/2010/wordprocessingInk" xmlns:wne="http://schemas.microsoft.com/office/word/2006/wordml" xmlns:wps="http://schemas.microsoft.com/office/word/2010/wordprocessingShape" mc:Ignorable="w14 w15 w16se w16cid w16 w16cex wp14">
   <w:body>
     <w:tbl>
       <w:tblPr>
@@ -479,6 +479,27 @@
               </w:rPr>
               <w:t>Affiliation/Department:</w:t>
             </w:r>
+            <w:r>
+              <w:rPr>
+                <w:b/>
+                <w:color w:val="000000"/>
+                <w:spacing w:val="20"/>
+                <w:szCs w:val="24"/>
+                <w:lang w:eastAsia="ko-KR"/>
+              </w:rPr>
+              <w:t xml:space="preserve"> </w:t>
+            </w:r>
+            <w:r>
+              <w:rPr>
+                <w:b/>
+                <w:color w:val="0000FF"/>
+                <w:spacing w:val="20"/>
+                <w:szCs w:val="24"/>
+                <w:shd w:val="pct15" w:color="auto" w:fill="FFFFFF"/>
+                <w:lang w:eastAsia="ko-KR"/>
+              </w:rPr>
+              <w:t>CAUH/DEPARTMENT</w:t>
+            </w:r>
           </w:p>
           <w:p>
             <w:pPr>
@@ -506,6 +527,26 @@
                 <w:lang w:eastAsia="ko-KR"/>
               </w:rPr>
               <w:t>Date of Birth:</w:t>
+            </w:r>
+            <w:r>
+              <w:rPr>
+                <w:b/>
+                <w:color w:val="000000"/>
+                <w:spacing w:val="20"/>
+                <w:szCs w:val="24"/>
+                <w:lang w:eastAsia="ko-KR"/>
+              </w:rPr>
+              <w:t xml:space="preserve"> </w:t>
+            </w:r>
+            <w:r>
+              <w:rPr>
+                <w:b/>
+                <w:color w:val="0000FF"/>
+                <w:spacing w:val="20"/>
+                <w:szCs w:val="24"/>
+                <w:lang w:eastAsia="ko-KR"/>
+              </w:rPr>
+              <w:t>YYYY-MM-DD</w:t>
             </w:r>
           </w:p>
           <w:p>
@@ -542,6 +583,15 @@
                 <w:lang w:eastAsia="ko-KR"/>
               </w:rPr>
               <w:t xml:space="preserve">: </w:t>
+            </w:r>
+            <w:r>
+              <w:rPr>
+                <w:b/>
+                <w:color w:val="0000FF"/>
+                <w:szCs w:val="24"/>
+                <w:lang w:eastAsia="ko-KR"/>
+              </w:rPr>
+              <w:t>[NAME]</w:t>
             </w:r>
           </w:p>
           <w:p>
@@ -1084,7 +1134,7 @@
                     </wp:anchor>
                   </w:drawing>
                 </mc:Choice>
-                <mc:Fallback xmlns:cx1="http://schemas.microsoft.com/office/drawing/2015/9/8/chartex">
+                <mc:Fallback>
                   <w:pict>
                     <v:rect w14:anchorId="3F11C6D5" id="직사각형 5" o:spid="_x0000_s1027" style="position:absolute;left:0;text-align:left;margin-left:383.85pt;margin-top:11.85pt;width:87pt;height:54.8pt;z-index:251660288;visibility:visible;mso-wrap-style:square;mso-width-percent:0;mso-height-percent:0;mso-wrap-distance-left:9pt;mso-wrap-distance-top:0;mso-wrap-distance-right:9pt;mso-wrap-distance-bottom:0;mso-position-horizontal:absolute;mso-position-horizontal-relative:text;mso-position-vertical:absolute;mso-position-vertical-relative:text;mso-width-percent:0;mso-height-percent:0;mso-width-relative:margin;mso-height-relative:margin;v-text-anchor:middle" o:gfxdata="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" fillcolor="white [3201]" strokecolor="#a5a5a5 [3206]" strokeweight="1pt">
                       <v:textbox>
@@ -1210,29 +1260,7 @@
                 <w:szCs w:val="44"/>
                 <w:lang w:eastAsia="ko-KR" w:bidi="bn-IN"/>
               </w:rPr>
-              <w:t>Chung-</w:t>
-            </w:r>
-            <w:proofErr w:type="spellStart"/>
-            <w:r>
-              <w:rPr>
-                <w:rFonts w:hint="eastAsia"/>
-                <w:b/>
-                <w:sz w:val="44"/>
-                <w:szCs w:val="44"/>
-                <w:lang w:eastAsia="ko-KR" w:bidi="bn-IN"/>
-              </w:rPr>
-              <w:t>Ang</w:t>
-            </w:r>
-            <w:proofErr w:type="spellEnd"/>
-            <w:r>
-              <w:rPr>
-                <w:rFonts w:hint="eastAsia"/>
-                <w:b/>
-                <w:sz w:val="44"/>
-                <w:szCs w:val="44"/>
-                <w:lang w:eastAsia="ko-KR" w:bidi="bn-IN"/>
-              </w:rPr>
-              <w:t xml:space="preserve"> University Hospital</w:t>
+              <w:t>Chung-Ang University Hospital</w:t>
             </w:r>
           </w:p>
           <w:p>
@@ -1292,8 +1320,6 @@
             </w:pPr>
           </w:p>
         </w:tc>
-        <w:bookmarkStart w:id="0" w:name="_GoBack"/>
-        <w:bookmarkEnd w:id="0"/>
       </w:tr>
       <w:tr>
         <w:trPr>
@@ -1418,7 +1444,7 @@
 </file>
 
 <file path=word/endnotes.xml><?xml version="1.0" encoding="utf-8"?>
-<w:endnotes xmlns:wpc="http://schemas.microsoft.com/office/word/2010/wordprocessingCanvas" xmlns:cx="http://schemas.microsoft.com/office/drawing/2014/chartex" xmlns:mc="http://schemas.openxmlformats.org/markup-compatibility/2006" xmlns:o="urn:schemas-microsoft-com:office:office" xmlns:r="http://schemas.openxmlformats.org/officeDocument/2006/relationships" xmlns:m="http://schemas.openxmlformats.org/officeDocument/2006/math" xmlns:v="urn:schemas-microsoft-com:vml" xmlns:wp14="http://schemas.microsoft.com/office/word/2010/wordprocessingDrawing" xmlns:wp="http://schemas.openxmlformats.org/drawingml/2006/wordprocessingDrawing" xmlns:w10="urn:schemas-microsoft-com:office:word" xmlns:w="http://schemas.openxmlformats.org/wordprocessingml/2006/main" xmlns:w14="http://schemas.microsoft.com/office/word/2010/wordml" xmlns:w15="http://schemas.microsoft.com/office/word/2012/wordml" xmlns:w16se="http://schemas.microsoft.com/office/word/2015/wordml/symex" xmlns:wpg="http://schemas.microsoft.com/office/word/2010/wordprocessingGroup" xmlns:wpi="http://schemas.microsoft.com/office/word/2010/wordprocessingInk" xmlns:wne="http://schemas.microsoft.com/office/word/2006/wordml" xmlns:wps="http://schemas.microsoft.com/office/word/2010/wordprocessingShape" mc:Ignorable="w14 w15 w16se wp14">
+<w:endnotes xmlns:wpc="http://schemas.microsoft.com/office/word/2010/wordprocessingCanvas" xmlns:cx="http://schemas.microsoft.com/office/drawing/2014/chartex" xmlns:cx1="http://schemas.microsoft.com/office/drawing/2015/9/8/chartex" xmlns:cx2="http://schemas.microsoft.com/office/drawing/2015/10/21/chartex" xmlns:cx3="http://schemas.microsoft.com/office/drawing/2016/5/9/chartex" xmlns:cx4="http://schemas.microsoft.com/office/drawing/2016/5/10/chartex" xmlns:cx5="http://schemas.microsoft.com/office/drawing/2016/5/11/chartex" xmlns:cx6="http://schemas.microsoft.com/office/drawing/2016/5/12/chartex" xmlns:cx7="http://schemas.microsoft.com/office/drawing/2016/5/13/chartex" xmlns:cx8="http://schemas.microsoft.com/office/drawing/2016/5/14/chartex" xmlns:mc="http://schemas.openxmlformats.org/markup-compatibility/2006" xmlns:aink="http://schemas.microsoft.com/office/drawing/2016/ink" xmlns:am3d="http://schemas.microsoft.com/office/drawing/2017/model3d" xmlns:o="urn:schemas-microsoft-com:office:office" xmlns:r="http://schemas.openxmlformats.org/officeDocument/2006/relationships" xmlns:m="http://schemas.openxmlformats.org/officeDocument/2006/math" xmlns:v="urn:schemas-microsoft-com:vml" xmlns:wp14="http://schemas.microsoft.com/office/word/2010/wordprocessingDrawing" xmlns:wp="http://schemas.openxmlformats.org/drawingml/2006/wordprocessingDrawing" xmlns:w10="urn:schemas-microsoft-com:office:word" xmlns:w="http://schemas.openxmlformats.org/wordprocessingml/2006/main" xmlns:w14="http://schemas.microsoft.com/office/word/2010/wordml" xmlns:w15="http://schemas.microsoft.com/office/word/2012/wordml" xmlns:w16cex="http://schemas.microsoft.com/office/word/2018/wordml/cex" xmlns:w16cid="http://schemas.microsoft.com/office/word/2016/wordml/cid" xmlns:w16="http://schemas.microsoft.com/office/word/2018/wordml" xmlns:w16se="http://schemas.microsoft.com/office/word/2015/wordml/symex" xmlns:wpg="http://schemas.microsoft.com/office/word/2010/wordprocessingGroup" xmlns:wpi="http://schemas.microsoft.com/office/word/2010/wordprocessingInk" xmlns:wne="http://schemas.microsoft.com/office/word/2006/wordml" xmlns:wps="http://schemas.microsoft.com/office/word/2010/wordprocessingShape" mc:Ignorable="w14 w15 w16se w16cid w16 w16cex wp14">
   <w:endnote w:type="separator" w:id="-1">
     <w:p>
       <w:pPr>
@@ -1443,7 +1469,7 @@
 </file>
 
 <file path=word/footer1.xml><?xml version="1.0" encoding="utf-8"?>
-<w:ftr xmlns:wpc="http://schemas.microsoft.com/office/word/2010/wordprocessingCanvas" xmlns:cx="http://schemas.microsoft.com/office/drawing/2014/chartex" xmlns:mc="http://schemas.openxmlformats.org/markup-compatibility/2006" xmlns:o="urn:schemas-microsoft-com:office:office" xmlns:r="http://schemas.openxmlformats.org/officeDocument/2006/relationships" xmlns:m="http://schemas.openxmlformats.org/officeDocument/2006/math" xmlns:v="urn:schemas-microsoft-com:vml" xmlns:wp14="http://schemas.microsoft.com/office/word/2010/wordprocessingDrawing" xmlns:wp="http://schemas.openxmlformats.org/drawingml/2006/wordprocessingDrawing" xmlns:w10="urn:schemas-microsoft-com:office:word" xmlns:w="http://schemas.openxmlformats.org/wordprocessingml/2006/main" xmlns:w14="http://schemas.microsoft.com/office/word/2010/wordml" xmlns:w15="http://schemas.microsoft.com/office/word/2012/wordml" xmlns:w16se="http://schemas.microsoft.com/office/word/2015/wordml/symex" xmlns:wpg="http://schemas.microsoft.com/office/word/2010/wordprocessingGroup" xmlns:wpi="http://schemas.microsoft.com/office/word/2010/wordprocessingInk" xmlns:wne="http://schemas.microsoft.com/office/word/2006/wordml" xmlns:wps="http://schemas.microsoft.com/office/word/2010/wordprocessingShape" mc:Ignorable="w14 w15 w16se wp14">
+<w:ftr xmlns:wpc="http://schemas.microsoft.com/office/word/2010/wordprocessingCanvas" xmlns:cx="http://schemas.microsoft.com/office/drawing/2014/chartex" xmlns:cx1="http://schemas.microsoft.com/office/drawing/2015/9/8/chartex" xmlns:cx2="http://schemas.microsoft.com/office/drawing/2015/10/21/chartex" xmlns:cx3="http://schemas.microsoft.com/office/drawing/2016/5/9/chartex" xmlns:cx4="http://schemas.microsoft.com/office/drawing/2016/5/10/chartex" xmlns:cx5="http://schemas.microsoft.com/office/drawing/2016/5/11/chartex" xmlns:cx6="http://schemas.microsoft.com/office/drawing/2016/5/12/chartex" xmlns:cx7="http://schemas.microsoft.com/office/drawing/2016/5/13/chartex" xmlns:cx8="http://schemas.microsoft.com/office/drawing/2016/5/14/chartex" xmlns:mc="http://schemas.openxmlformats.org/markup-compatibility/2006" xmlns:aink="http://schemas.microsoft.com/office/drawing/2016/ink" xmlns:am3d="http://schemas.microsoft.com/office/drawing/2017/model3d" xmlns:o="urn:schemas-microsoft-com:office:office" xmlns:r="http://schemas.openxmlformats.org/officeDocument/2006/relationships" xmlns:m="http://schemas.openxmlformats.org/officeDocument/2006/math" xmlns:v="urn:schemas-microsoft-com:vml" xmlns:wp14="http://schemas.microsoft.com/office/word/2010/wordprocessingDrawing" xmlns:wp="http://schemas.openxmlformats.org/drawingml/2006/wordprocessingDrawing" xmlns:w10="urn:schemas-microsoft-com:office:word" xmlns:w="http://schemas.openxmlformats.org/wordprocessingml/2006/main" xmlns:w14="http://schemas.microsoft.com/office/word/2010/wordml" xmlns:w15="http://schemas.microsoft.com/office/word/2012/wordml" xmlns:w16cex="http://schemas.microsoft.com/office/word/2018/wordml/cex" xmlns:w16cid="http://schemas.microsoft.com/office/word/2016/wordml/cid" xmlns:w16="http://schemas.microsoft.com/office/word/2018/wordml" xmlns:w16se="http://schemas.microsoft.com/office/word/2015/wordml/symex" xmlns:wpg="http://schemas.microsoft.com/office/word/2010/wordprocessingGroup" xmlns:wpi="http://schemas.microsoft.com/office/word/2010/wordprocessingInk" xmlns:wne="http://schemas.microsoft.com/office/word/2006/wordml" xmlns:wps="http://schemas.microsoft.com/office/word/2010/wordprocessingShape" mc:Ignorable="w14 w15 w16se w16cid w16 w16cex wp14">
   <w:tbl>
     <w:tblPr>
       <w:tblW w:w="9780" w:type="dxa"/>
@@ -1794,7 +1820,7 @@
 </file>
 
 <file path=word/footnotes.xml><?xml version="1.0" encoding="utf-8"?>
-<w:footnotes xmlns:wpc="http://schemas.microsoft.com/office/word/2010/wordprocessingCanvas" xmlns:cx="http://schemas.microsoft.com/office/drawing/2014/chartex" xmlns:mc="http://schemas.openxmlformats.org/markup-compatibility/2006" xmlns:o="urn:schemas-microsoft-com:office:office" xmlns:r="http://schemas.openxmlformats.org/officeDocument/2006/relationships" xmlns:m="http://schemas.openxmlformats.org/officeDocument/2006/math" xmlns:v="urn:schemas-microsoft-com:vml" xmlns:wp14="http://schemas.microsoft.com/office/word/2010/wordprocessingDrawing" xmlns:wp="http://schemas.openxmlformats.org/drawingml/2006/wordprocessingDrawing" xmlns:w10="urn:schemas-microsoft-com:office:word" xmlns:w="http://schemas.openxmlformats.org/wordprocessingml/2006/main" xmlns:w14="http://schemas.microsoft.com/office/word/2010/wordml" xmlns:w15="http://schemas.microsoft.com/office/word/2012/wordml" xmlns:w16se="http://schemas.microsoft.com/office/word/2015/wordml/symex" xmlns:wpg="http://schemas.microsoft.com/office/word/2010/wordprocessingGroup" xmlns:wpi="http://schemas.microsoft.com/office/word/2010/wordprocessingInk" xmlns:wne="http://schemas.microsoft.com/office/word/2006/wordml" xmlns:wps="http://schemas.microsoft.com/office/word/2010/wordprocessingShape" mc:Ignorable="w14 w15 w16se wp14">
+<w:footnotes xmlns:wpc="http://schemas.microsoft.com/office/word/2010/wordprocessingCanvas" xmlns:cx="http://schemas.microsoft.com/office/drawing/2014/chartex" xmlns:cx1="http://schemas.microsoft.com/office/drawing/2015/9/8/chartex" xmlns:cx2="http://schemas.microsoft.com/office/drawing/2015/10/21/chartex" xmlns:cx3="http://schemas.microsoft.com/office/drawing/2016/5/9/chartex" xmlns:cx4="http://schemas.microsoft.com/office/drawing/2016/5/10/chartex" xmlns:cx5="http://schemas.microsoft.com/office/drawing/2016/5/11/chartex" xmlns:cx6="http://schemas.microsoft.com/office/drawing/2016/5/12/chartex" xmlns:cx7="http://schemas.microsoft.com/office/drawing/2016/5/13/chartex" xmlns:cx8="http://schemas.microsoft.com/office/drawing/2016/5/14/chartex" xmlns:mc="http://schemas.openxmlformats.org/markup-compatibility/2006" xmlns:aink="http://schemas.microsoft.com/office/drawing/2016/ink" xmlns:am3d="http://schemas.microsoft.com/office/drawing/2017/model3d" xmlns:o="urn:schemas-microsoft-com:office:office" xmlns:r="http://schemas.openxmlformats.org/officeDocument/2006/relationships" xmlns:m="http://schemas.openxmlformats.org/officeDocument/2006/math" xmlns:v="urn:schemas-microsoft-com:vml" xmlns:wp14="http://schemas.microsoft.com/office/word/2010/wordprocessingDrawing" xmlns:wp="http://schemas.openxmlformats.org/drawingml/2006/wordprocessingDrawing" xmlns:w10="urn:schemas-microsoft-com:office:word" xmlns:w="http://schemas.openxmlformats.org/wordprocessingml/2006/main" xmlns:w14="http://schemas.microsoft.com/office/word/2010/wordml" xmlns:w15="http://schemas.microsoft.com/office/word/2012/wordml" xmlns:w16cex="http://schemas.microsoft.com/office/word/2018/wordml/cex" xmlns:w16cid="http://schemas.microsoft.com/office/word/2016/wordml/cid" xmlns:w16="http://schemas.microsoft.com/office/word/2018/wordml" xmlns:w16se="http://schemas.microsoft.com/office/word/2015/wordml/symex" xmlns:wpg="http://schemas.microsoft.com/office/word/2010/wordprocessingGroup" xmlns:wpi="http://schemas.microsoft.com/office/word/2010/wordprocessingInk" xmlns:wne="http://schemas.microsoft.com/office/word/2006/wordml" xmlns:wps="http://schemas.microsoft.com/office/word/2010/wordprocessingShape" mc:Ignorable="w14 w15 w16se w16cid w16 w16cex wp14">
   <w:footnote w:type="separator" w:id="-1">
     <w:p>
       <w:pPr>
@@ -1819,7 +1845,7 @@
 </file>
 
 <file path=word/numbering.xml><?xml version="1.0" encoding="utf-8"?>
-<w:numbering xmlns:wpc="http://schemas.microsoft.com/office/word/2010/wordprocessingCanvas" xmlns:cx="http://schemas.microsoft.com/office/drawing/2014/chartex" xmlns:mc="http://schemas.openxmlformats.org/markup-compatibility/2006" xmlns:o="urn:schemas-microsoft-com:office:office" xmlns:r="http://schemas.openxmlformats.org/officeDocument/2006/relationships" xmlns:m="http://schemas.openxmlformats.org/officeDocument/2006/math" xmlns:v="urn:schemas-microsoft-com:vml" xmlns:wp14="http://schemas.microsoft.com/office/word/2010/wordprocessingDrawing" xmlns:wp="http://schemas.openxmlformats.org/drawingml/2006/wordprocessingDrawing" xmlns:w10="urn:schemas-microsoft-com:office:word" xmlns:w="http://schemas.openxmlformats.org/wordprocessingml/2006/main" xmlns:w14="http://schemas.microsoft.com/office/word/2010/wordml" xmlns:w15="http://schemas.microsoft.com/office/word/2012/wordml" xmlns:w16se="http://schemas.microsoft.com/office/word/2015/wordml/symex" xmlns:wpg="http://schemas.microsoft.com/office/word/2010/wordprocessingGroup" xmlns:wpi="http://schemas.microsoft.com/office/word/2010/wordprocessingInk" xmlns:wne="http://schemas.microsoft.com/office/word/2006/wordml" xmlns:wps="http://schemas.microsoft.com/office/word/2010/wordprocessingShape" mc:Ignorable="w14 w15 w16se wp14">
+<w:numbering xmlns:wpc="http://schemas.microsoft.com/office/word/2010/wordprocessingCanvas" xmlns:cx="http://schemas.microsoft.com/office/drawing/2014/chartex" xmlns:cx1="http://schemas.microsoft.com/office/drawing/2015/9/8/chartex" xmlns:cx2="http://schemas.microsoft.com/office/drawing/2015/10/21/chartex" xmlns:cx3="http://schemas.microsoft.com/office/drawing/2016/5/9/chartex" xmlns:cx4="http://schemas.microsoft.com/office/drawing/2016/5/10/chartex" xmlns:cx5="http://schemas.microsoft.com/office/drawing/2016/5/11/chartex" xmlns:cx6="http://schemas.microsoft.com/office/drawing/2016/5/12/chartex" xmlns:cx7="http://schemas.microsoft.com/office/drawing/2016/5/13/chartex" xmlns:cx8="http://schemas.microsoft.com/office/drawing/2016/5/14/chartex" xmlns:mc="http://schemas.openxmlformats.org/markup-compatibility/2006" xmlns:aink="http://schemas.microsoft.com/office/drawing/2016/ink" xmlns:am3d="http://schemas.microsoft.com/office/drawing/2017/model3d" xmlns:o="urn:schemas-microsoft-com:office:office" xmlns:r="http://schemas.openxmlformats.org/officeDocument/2006/relationships" xmlns:m="http://schemas.openxmlformats.org/officeDocument/2006/math" xmlns:v="urn:schemas-microsoft-com:vml" xmlns:wp14="http://schemas.microsoft.com/office/word/2010/wordprocessingDrawing" xmlns:wp="http://schemas.openxmlformats.org/drawingml/2006/wordprocessingDrawing" xmlns:w10="urn:schemas-microsoft-com:office:word" xmlns:w="http://schemas.openxmlformats.org/wordprocessingml/2006/main" xmlns:w14="http://schemas.microsoft.com/office/word/2010/wordml" xmlns:w15="http://schemas.microsoft.com/office/word/2012/wordml" xmlns:w16cex="http://schemas.microsoft.com/office/word/2018/wordml/cex" xmlns:w16cid="http://schemas.microsoft.com/office/word/2016/wordml/cid" xmlns:w16="http://schemas.microsoft.com/office/word/2018/wordml" xmlns:w16se="http://schemas.microsoft.com/office/word/2015/wordml/symex" xmlns:wpg="http://schemas.microsoft.com/office/word/2010/wordprocessingGroup" xmlns:wpi="http://schemas.microsoft.com/office/word/2010/wordprocessingInk" xmlns:wne="http://schemas.microsoft.com/office/word/2006/wordml" xmlns:wps="http://schemas.microsoft.com/office/word/2010/wordprocessingShape" mc:Ignorable="w14 w15 w16se w16cid w16 w16cex wp14">
   <w:abstractNum w:abstractNumId="0" w15:restartNumberingAfterBreak="0">
     <w:nsid w:val="02616633"/>
     <w:multiLevelType w:val="hybridMultilevel"/>
@@ -4808,31 +4834,11 @@
   </w:num>
   <w:num w:numId="14">
     <w:abstractNumId w:val="26"/>
-    <w:lvlOverride w:ilvl="1">
-      <w:lvl w:ilvl="1">
-        <w:start w:val="1"/>
-        <w:numFmt w:val="decimal"/>
-        <w:lvlText w:val="%1.%2"/>
-        <w:lvlJc w:val="left"/>
-        <w:pPr>
-          <w:ind w:left="992" w:hanging="567"/>
-        </w:pPr>
-      </w:lvl>
-    </w:lvlOverride>
+    <w:lvlOverride w:ilvl="0"/>
   </w:num>
   <w:num w:numId="15">
     <w:abstractNumId w:val="7"/>
-    <w:lvlOverride w:ilvl="2">
-      <w:lvl w:ilvl="2">
-        <w:start w:val="1"/>
-        <w:numFmt w:val="decimal"/>
-        <w:lvlText w:val="%1.%2.%3."/>
-        <w:lvlJc w:val="left"/>
-        <w:pPr>
-          <w:ind w:left="709" w:hanging="709"/>
-        </w:pPr>
-      </w:lvl>
-    </w:lvlOverride>
+    <w:lvlOverride w:ilvl="0"/>
   </w:num>
   <w:num w:numId="16">
     <w:abstractNumId w:val="6"/>
@@ -4887,7 +4893,7 @@
 </file>
 
 <file path=word/styles.xml><?xml version="1.0" encoding="utf-8"?>
-<w:styles xmlns:mc="http://schemas.openxmlformats.org/markup-compatibility/2006" xmlns:r="http://schemas.openxmlformats.org/officeDocument/2006/relationships" xmlns:w="http://schemas.openxmlformats.org/wordprocessingml/2006/main" xmlns:w14="http://schemas.microsoft.com/office/word/2010/wordml" xmlns:w15="http://schemas.microsoft.com/office/word/2012/wordml" xmlns:w16se="http://schemas.microsoft.com/office/word/2015/wordml/symex" mc:Ignorable="w14 w15 w16se">
+<w:styles xmlns:mc="http://schemas.openxmlformats.org/markup-compatibility/2006" xmlns:r="http://schemas.openxmlformats.org/officeDocument/2006/relationships" xmlns:w="http://schemas.openxmlformats.org/wordprocessingml/2006/main" xmlns:w14="http://schemas.microsoft.com/office/word/2010/wordml" xmlns:w15="http://schemas.microsoft.com/office/word/2012/wordml" xmlns:w16cex="http://schemas.microsoft.com/office/word/2018/wordml/cex" xmlns:w16cid="http://schemas.microsoft.com/office/word/2016/wordml/cid" xmlns:w16="http://schemas.microsoft.com/office/word/2018/wordml" xmlns:w16se="http://schemas.microsoft.com/office/word/2015/wordml/symex" mc:Ignorable="w14 w15 w16se w16cid w16 w16cex">
   <w:docDefaults>
     <w:rPrDefault>
       <w:rPr>
@@ -4904,7 +4910,7 @@
       </w:pPr>
     </w:pPrDefault>
   </w:docDefaults>
-  <w:latentStyles w:defLockedState="0" w:defUIPriority="99" w:defSemiHidden="0" w:defUnhideWhenUsed="0" w:defQFormat="0" w:count="371">
+  <w:latentStyles w:defLockedState="0" w:defUIPriority="99" w:defSemiHidden="0" w:defUnhideWhenUsed="0" w:defQFormat="0" w:count="376">
     <w:lsdException w:name="Normal" w:uiPriority="0" w:qFormat="1"/>
     <w:lsdException w:name="heading 1" w:uiPriority="9" w:qFormat="1"/>
     <w:lsdException w:name="heading 2" w:semiHidden="1" w:uiPriority="9" w:unhideWhenUsed="1" w:qFormat="1"/>
@@ -5010,7 +5016,6 @@
     <w:lsdException w:name="HTML Sample" w:semiHidden="1" w:unhideWhenUsed="1"/>
     <w:lsdException w:name="HTML Typewriter" w:semiHidden="1" w:unhideWhenUsed="1"/>
     <w:lsdException w:name="HTML Variable" w:semiHidden="1" w:unhideWhenUsed="1"/>
-    <w:lsdException w:name="Normal Table" w:semiHidden="1" w:unhideWhenUsed="1"/>
     <w:lsdException w:name="annotation subject" w:semiHidden="1" w:unhideWhenUsed="1"/>
     <w:lsdException w:name="No List" w:semiHidden="1" w:unhideWhenUsed="1"/>
     <w:lsdException w:name="Outline List 1" w:semiHidden="1" w:unhideWhenUsed="1"/>
@@ -5053,11 +5058,8 @@
     <w:lsdException w:name="Table Contemporary" w:semiHidden="1" w:unhideWhenUsed="1"/>
     <w:lsdException w:name="Table Elegant" w:semiHidden="1" w:unhideWhenUsed="1"/>
     <w:lsdException w:name="Table Professional" w:semiHidden="1" w:unhideWhenUsed="1"/>
-    <w:lsdException w:name="Table Subtle 1" w:semiHidden="1" w:unhideWhenUsed="1"/>
     <w:lsdException w:name="Table Subtle 2" w:semiHidden="1" w:unhideWhenUsed="1"/>
     <w:lsdException w:name="Table Web 1" w:semiHidden="1" w:unhideWhenUsed="1"/>
-    <w:lsdException w:name="Table Web 2" w:semiHidden="1" w:unhideWhenUsed="1"/>
-    <w:lsdException w:name="Table Web 3" w:semiHidden="1" w:unhideWhenUsed="1"/>
     <w:lsdException w:name="Balloon Text" w:semiHidden="1" w:unhideWhenUsed="1"/>
     <w:lsdException w:name="Table Grid" w:uiPriority="39"/>
     <w:lsdException w:name="Table Theme" w:semiHidden="1" w:unhideWhenUsed="1"/>
@@ -5276,6 +5278,11 @@
     <w:lsdException w:name="List Table 5 Dark Accent 6" w:uiPriority="50"/>
     <w:lsdException w:name="List Table 6 Colorful Accent 6" w:uiPriority="51"/>
     <w:lsdException w:name="List Table 7 Colorful Accent 6" w:uiPriority="52"/>
+    <w:lsdException w:name="Mention" w:semiHidden="1" w:unhideWhenUsed="1"/>
+    <w:lsdException w:name="Smart Hyperlink" w:semiHidden="1" w:unhideWhenUsed="1"/>
+    <w:lsdException w:name="Hashtag" w:semiHidden="1" w:unhideWhenUsed="1"/>
+    <w:lsdException w:name="Unresolved Mention" w:semiHidden="1" w:unhideWhenUsed="1"/>
+    <w:lsdException w:name="Smart Link" w:semiHidden="1" w:unhideWhenUsed="1"/>
   </w:latentStyles>
   <w:style w:type="paragraph" w:default="1" w:styleId="a">
     <w:name w:val="Normal"/>

</xml_diff>